<commit_message>
Video 15 Final edits
</commit_message>
<xml_diff>
--- a/Video 15/transcript.docx
+++ b/Video 15/transcript.docx
@@ -4,7 +4,7 @@
   <w:body>
     <w:p>
       <w:r>
-        <w:t>shorturl.at/adgh7</w:t>
+        <w:t>shorturl.at/tCGP9</w:t>
       </w:r>
     </w:p>
     <w:p>
@@ -20,7 +20,12 @@
         <w:t xml:space="preserve">functions. A function is a named piece of code which you can </w:t>
       </w:r>
       <w:r>
-        <w:t>run by using its</w:t>
+        <w:t xml:space="preserve">run by using </w:t>
+      </w:r>
+    </w:p>
+    <w:p>
+      <w:r>
+        <w:t>its</w:t>
       </w:r>
       <w:r>
         <w:t xml:space="preserve"> name. A function sometimes accepts inputs </w:t>
@@ -68,8 +73,37 @@
         <w:t xml:space="preserve">Step 3 – </w:t>
       </w:r>
       <w:r>
-        <w:t>Change the func_name to find_max and parameter_list to find_max_of</w:t>
-      </w:r>
+        <w:t xml:space="preserve">Change the </w:t>
+      </w:r>
+      <w:proofErr w:type="spellStart"/>
+      <w:r>
+        <w:t>func_name</w:t>
+      </w:r>
+      <w:proofErr w:type="spellEnd"/>
+      <w:r>
+        <w:t xml:space="preserve"> to </w:t>
+      </w:r>
+      <w:proofErr w:type="spellStart"/>
+      <w:r>
+        <w:t>find_max</w:t>
+      </w:r>
+      <w:proofErr w:type="spellEnd"/>
+      <w:r>
+        <w:t xml:space="preserve"> and </w:t>
+      </w:r>
+      <w:proofErr w:type="spellStart"/>
+      <w:r>
+        <w:t>parameter_list</w:t>
+      </w:r>
+      <w:proofErr w:type="spellEnd"/>
+      <w:r>
+        <w:t xml:space="preserve"> to </w:t>
+      </w:r>
+      <w:proofErr w:type="spellStart"/>
+      <w:r>
+        <w:t>find_max_of</w:t>
+      </w:r>
+      <w:proofErr w:type="spellEnd"/>
     </w:p>
     <w:p>
       <w:r>
@@ -79,12 +113,26 @@
         <w:t xml:space="preserve">On line 2 type max = 0 and on line 3 type </w:t>
       </w:r>
       <w:r>
-        <w:t>for item in find_max_of:</w:t>
-      </w:r>
-    </w:p>
-    <w:p>
-      <w:r>
-        <w:t xml:space="preserve">Step 6 – On line </w:t>
+        <w:t xml:space="preserve">for item in </w:t>
+      </w:r>
+      <w:proofErr w:type="spellStart"/>
+      <w:r>
+        <w:t>find_max_of</w:t>
+      </w:r>
+      <w:proofErr w:type="spellEnd"/>
+      <w:r>
+        <w:t>:</w:t>
+      </w:r>
+    </w:p>
+    <w:p>
+      <w:r>
+        <w:t xml:space="preserve">Step </w:t>
+      </w:r>
+      <w:r>
+        <w:t>5</w:t>
+      </w:r>
+      <w:r>
+        <w:t xml:space="preserve"> – On line </w:t>
       </w:r>
       <w:r>
         <w:t>4</w:t>
@@ -107,10 +155,32 @@
     </w:p>
     <w:p>
       <w:r>
-        <w:t xml:space="preserve">Step 7 – One line 6 type return max and in line 7 type </w:t>
-      </w:r>
-      <w:r>
-        <w:t>print(find_max([0,2,11,4,6,7,8,9]))</w:t>
+        <w:t xml:space="preserve">Step </w:t>
+      </w:r>
+      <w:r>
+        <w:t>6</w:t>
+      </w:r>
+      <w:r>
+        <w:t xml:space="preserve"> – One line 6 type return max and in line 7 type </w:t>
+      </w:r>
+      <w:r>
+        <w:t>print(</w:t>
+      </w:r>
+      <w:proofErr w:type="spellStart"/>
+      <w:r>
+        <w:t>find_</w:t>
+      </w:r>
+      <w:proofErr w:type="gramStart"/>
+      <w:r>
+        <w:t>max</w:t>
+      </w:r>
+      <w:proofErr w:type="spellEnd"/>
+      <w:r>
+        <w:t>(</w:t>
+      </w:r>
+      <w:proofErr w:type="gramEnd"/>
+      <w:r>
+        <w:t>[0,2,11,4,6,7,8,9]))</w:t>
       </w:r>
       <w:r>
         <w:t xml:space="preserve"> with proper indentation.</w:t>
@@ -121,7 +191,7 @@
         <w:t xml:space="preserve">Step </w:t>
       </w:r>
       <w:r>
-        <w:t>8</w:t>
+        <w:t>7</w:t>
       </w:r>
       <w:r>
         <w:t xml:space="preserve"> – Run the program. For your homework, </w:t>
@@ -143,7 +213,15 @@
     </w:p>
     <w:p>
       <w:r>
-        <w:t xml:space="preserve">Congratulations, you’ve learned </w:t>
+        <w:t xml:space="preserve">Congratulations, </w:t>
+      </w:r>
+      <w:proofErr w:type="gramStart"/>
+      <w:r>
+        <w:t>you’ve</w:t>
+      </w:r>
+      <w:proofErr w:type="gramEnd"/>
+      <w:r>
+        <w:t xml:space="preserve"> learned </w:t>
       </w:r>
       <w:r>
         <w:t>functions, parameters and returning values.</w:t>
@@ -151,7 +229,15 @@
     </w:p>
     <w:p>
       <w:r>
-        <w:t>Save and push to Github and try to code a little every day because code is life.</w:t>
+        <w:t xml:space="preserve">Save and push to </w:t>
+      </w:r>
+      <w:proofErr w:type="spellStart"/>
+      <w:r>
+        <w:t>Github</w:t>
+      </w:r>
+      <w:proofErr w:type="spellEnd"/>
+      <w:r>
+        <w:t xml:space="preserve"> and try to code a little every day because code is life.</w:t>
       </w:r>
     </w:p>
     <w:p>
@@ -167,7 +253,7 @@
     </w:p>
     <w:p>
       <w:r>
-        <w:t>shorturl.at/adgh7</w:t>
+        <w:t>shorturl.at/tCGP9</w:t>
       </w:r>
     </w:p>
     <w:sectPr>

</xml_diff>